<commit_message>
Actualizar el paso 2.1
En este documento ya estan todos los indicadores con sus hechos, falta
la correción del número 7 que le toco a Rocio. Agreguen los nuevos pasos
en este archivo, ya que le arregle algunas cositas.
</commit_message>
<xml_diff>
--- a/informe_proyecto_1.docx
+++ b/informe_proyecto_1.docx
@@ -275,19 +275,8 @@
           <w:sz w:val="24"/>
           <w:szCs w:val="24"/>
         </w:rPr>
-        <w:t xml:space="preserve">Arana </w:t>
-      </w:r>
-      <w:proofErr w:type="spellStart"/>
-      <w:r>
-        <w:rPr>
-          <w:rFonts w:ascii="Times New Roman" w:hAnsi="Times New Roman" w:cs="Times New Roman"/>
-          <w:b/>
-          <w:sz w:val="24"/>
-          <w:szCs w:val="24"/>
-        </w:rPr>
-        <w:t>Yendri</w:t>
-      </w:r>
-      <w:proofErr w:type="spellEnd"/>
+        <w:t>Arana Yendri</w:t>
+      </w:r>
     </w:p>
     <w:p>
       <w:pPr>
@@ -4303,6 +4292,62 @@
         </w:rPr>
         <w:t>Hecho:</w:t>
       </w:r>
+      <w:r>
+        <w:rPr>
+          <w:rFonts w:ascii="Times New Roman" w:hAnsi="Times New Roman" w:cs="Times New Roman"/>
+          <w:sz w:val="24"/>
+          <w:szCs w:val="24"/>
+        </w:rPr>
+        <w:t xml:space="preserve"> </w:t>
+      </w:r>
+      <w:r>
+        <w:rPr>
+          <w:rFonts w:ascii="Times New Roman" w:hAnsi="Times New Roman" w:cs="Times New Roman"/>
+          <w:sz w:val="24"/>
+          <w:szCs w:val="24"/>
+        </w:rPr>
+        <w:t xml:space="preserve">Tiempo </w:t>
+      </w:r>
+      <w:r>
+        <w:rPr>
+          <w:rFonts w:ascii="Times New Roman" w:hAnsi="Times New Roman" w:cs="Times New Roman"/>
+          <w:sz w:val="24"/>
+          <w:szCs w:val="24"/>
+        </w:rPr>
+        <w:t>T</w:t>
+      </w:r>
+      <w:r>
+        <w:rPr>
+          <w:rFonts w:ascii="Times New Roman" w:hAnsi="Times New Roman" w:cs="Times New Roman"/>
+          <w:sz w:val="24"/>
+          <w:szCs w:val="24"/>
+        </w:rPr>
+        <w:t xml:space="preserve">otal de la </w:t>
+      </w:r>
+      <w:r>
+        <w:rPr>
+          <w:rFonts w:ascii="Times New Roman" w:hAnsi="Times New Roman" w:cs="Times New Roman"/>
+          <w:sz w:val="24"/>
+          <w:szCs w:val="24"/>
+        </w:rPr>
+        <w:t>S</w:t>
+      </w:r>
+      <w:r>
+        <w:rPr>
+          <w:rFonts w:ascii="Times New Roman" w:hAnsi="Times New Roman" w:cs="Times New Roman"/>
+          <w:sz w:val="24"/>
+          <w:szCs w:val="24"/>
+        </w:rPr>
+        <w:t xml:space="preserve">olicitud / Tiempo </w:t>
+      </w:r>
+      <w:r>
+        <w:rPr>
+          <w:rFonts w:ascii="Times New Roman" w:hAnsi="Times New Roman" w:cs="Times New Roman"/>
+          <w:sz w:val="24"/>
+          <w:szCs w:val="24"/>
+        </w:rPr>
+        <w:t>en cada estado</w:t>
+      </w:r>
     </w:p>
     <w:p>
       <w:pPr>
@@ -4325,6 +4370,14 @@
         </w:rPr>
         <w:t>Función:</w:t>
       </w:r>
+      <w:r>
+        <w:rPr>
+          <w:rFonts w:ascii="Times New Roman" w:hAnsi="Times New Roman" w:cs="Times New Roman"/>
+          <w:sz w:val="24"/>
+          <w:szCs w:val="24"/>
+        </w:rPr>
+        <w:t xml:space="preserve"> SUM</w:t>
+      </w:r>
     </w:p>
     <w:p>
       <w:pPr>
@@ -4333,6 +4386,7 @@
           <w:ilvl w:val="0"/>
           <w:numId w:val="4"/>
         </w:numPr>
+        <w:jc w:val="both"/>
         <w:rPr>
           <w:rFonts w:ascii="Times New Roman" w:hAnsi="Times New Roman" w:cs="Times New Roman"/>
           <w:sz w:val="24"/>
@@ -4347,6 +4401,131 @@
         </w:rPr>
         <w:t>Aclaración:</w:t>
       </w:r>
+      <w:r>
+        <w:rPr>
+          <w:rFonts w:ascii="Times New Roman" w:hAnsi="Times New Roman" w:cs="Times New Roman"/>
+          <w:sz w:val="24"/>
+          <w:szCs w:val="24"/>
+        </w:rPr>
+        <w:t xml:space="preserve"> </w:t>
+      </w:r>
+      <w:r>
+        <w:rPr>
+          <w:rFonts w:ascii="Times New Roman" w:hAnsi="Times New Roman" w:cs="Times New Roman"/>
+          <w:sz w:val="24"/>
+          <w:szCs w:val="24"/>
+        </w:rPr>
+        <w:t xml:space="preserve">El indicador </w:t>
+      </w:r>
+      <w:r>
+        <w:rPr>
+          <w:rFonts w:ascii="Times New Roman" w:hAnsi="Times New Roman" w:cs="Times New Roman"/>
+          <w:sz w:val="24"/>
+          <w:szCs w:val="24"/>
+        </w:rPr>
+        <w:t xml:space="preserve"> “</w:t>
+      </w:r>
+      <w:r>
+        <w:rPr>
+          <w:rFonts w:ascii="Times New Roman" w:hAnsi="Times New Roman" w:cs="Times New Roman"/>
+          <w:sz w:val="24"/>
+          <w:szCs w:val="24"/>
+        </w:rPr>
+        <w:t>Cantidad de tiempo promedio de solicitud</w:t>
+      </w:r>
+      <w:r>
+        <w:rPr>
+          <w:rFonts w:ascii="Times New Roman" w:hAnsi="Times New Roman" w:cs="Times New Roman"/>
+          <w:sz w:val="24"/>
+          <w:szCs w:val="24"/>
+        </w:rPr>
+        <w:t>”</w:t>
+      </w:r>
+      <w:r>
+        <w:rPr>
+          <w:rFonts w:ascii="Times New Roman" w:hAnsi="Times New Roman" w:cs="Times New Roman"/>
+          <w:sz w:val="24"/>
+          <w:szCs w:val="24"/>
+        </w:rPr>
+        <w:t xml:space="preserve"> representa el </w:t>
+      </w:r>
+      <w:r>
+        <w:rPr>
+          <w:rFonts w:ascii="Times New Roman" w:hAnsi="Times New Roman" w:cs="Times New Roman"/>
+          <w:sz w:val="24"/>
+          <w:szCs w:val="24"/>
+        </w:rPr>
+        <w:t>tiempo promedio</w:t>
+      </w:r>
+      <w:r>
+        <w:rPr>
+          <w:rFonts w:ascii="Times New Roman" w:hAnsi="Times New Roman" w:cs="Times New Roman"/>
+          <w:sz w:val="24"/>
+          <w:szCs w:val="24"/>
+        </w:rPr>
+        <w:t xml:space="preserve"> que una</w:t>
+      </w:r>
+      <w:r>
+        <w:rPr>
+          <w:rFonts w:ascii="Times New Roman" w:hAnsi="Times New Roman" w:cs="Times New Roman"/>
+          <w:sz w:val="24"/>
+          <w:szCs w:val="24"/>
+        </w:rPr>
+        <w:t xml:space="preserve"> solicitud </w:t>
+      </w:r>
+      <w:r>
+        <w:rPr>
+          <w:rFonts w:ascii="Times New Roman" w:hAnsi="Times New Roman" w:cs="Times New Roman"/>
+          <w:sz w:val="24"/>
+          <w:szCs w:val="24"/>
+        </w:rPr>
+        <w:t xml:space="preserve">pasa en </w:t>
+      </w:r>
+      <w:r>
+        <w:rPr>
+          <w:rFonts w:ascii="Times New Roman" w:hAnsi="Times New Roman" w:cs="Times New Roman"/>
+          <w:sz w:val="24"/>
+          <w:szCs w:val="24"/>
+        </w:rPr>
+        <w:t xml:space="preserve">cada </w:t>
+      </w:r>
+      <w:r>
+        <w:rPr>
+          <w:rFonts w:ascii="Times New Roman" w:hAnsi="Times New Roman" w:cs="Times New Roman"/>
+          <w:sz w:val="24"/>
+          <w:szCs w:val="24"/>
+        </w:rPr>
+        <w:t xml:space="preserve">uno de los estados desde que es introducida por el </w:t>
+      </w:r>
+      <w:r>
+        <w:rPr>
+          <w:rFonts w:ascii="Times New Roman" w:hAnsi="Times New Roman" w:cs="Times New Roman"/>
+          <w:sz w:val="24"/>
+          <w:szCs w:val="24"/>
+        </w:rPr>
+        <w:t xml:space="preserve">centro de costo </w:t>
+      </w:r>
+      <w:r>
+        <w:rPr>
+          <w:rFonts w:ascii="Times New Roman" w:hAnsi="Times New Roman" w:cs="Times New Roman"/>
+          <w:sz w:val="24"/>
+          <w:szCs w:val="24"/>
+        </w:rPr>
+        <w:t>hasta que es entregada.</w:t>
+      </w:r>
+      <w:bookmarkStart w:id="0" w:name="_GoBack"/>
+      <w:bookmarkEnd w:id="0"/>
+    </w:p>
+    <w:p>
+      <w:pPr>
+        <w:pStyle w:val="Prrafodelista"/>
+        <w:ind w:left="1440"/>
+        <w:rPr>
+          <w:rFonts w:ascii="Times New Roman" w:hAnsi="Times New Roman" w:cs="Times New Roman"/>
+          <w:sz w:val="24"/>
+          <w:szCs w:val="24"/>
+        </w:rPr>
+      </w:pPr>
     </w:p>
     <w:p>
       <w:pPr>
@@ -4389,7 +4568,63 @@
           <w:sz w:val="24"/>
           <w:szCs w:val="24"/>
         </w:rPr>
-        <w:t xml:space="preserve"> Hecho:</w:t>
+        <w:t>Hecho:</w:t>
+      </w:r>
+      <w:r>
+        <w:rPr>
+          <w:rFonts w:ascii="Times New Roman" w:hAnsi="Times New Roman" w:cs="Times New Roman"/>
+          <w:sz w:val="24"/>
+          <w:szCs w:val="24"/>
+        </w:rPr>
+        <w:t xml:space="preserve"> (Fecha inicio fallo</w:t>
+      </w:r>
+      <w:r>
+        <w:rPr>
+          <w:rFonts w:ascii="Times New Roman" w:hAnsi="Times New Roman" w:cs="Times New Roman"/>
+          <w:sz w:val="24"/>
+          <w:szCs w:val="24"/>
+        </w:rPr>
+        <w:t xml:space="preserve"> 1</w:t>
+      </w:r>
+      <w:r>
+        <w:rPr>
+          <w:rFonts w:ascii="Times New Roman" w:hAnsi="Times New Roman" w:cs="Times New Roman"/>
+          <w:sz w:val="24"/>
+          <w:szCs w:val="24"/>
+        </w:rPr>
+        <w:t xml:space="preserve">) – (Fecha </w:t>
+      </w:r>
+      <w:r>
+        <w:rPr>
+          <w:rFonts w:ascii="Times New Roman" w:hAnsi="Times New Roman" w:cs="Times New Roman"/>
+          <w:sz w:val="24"/>
+          <w:szCs w:val="24"/>
+        </w:rPr>
+        <w:t>inicio</w:t>
+      </w:r>
+      <w:r>
+        <w:rPr>
+          <w:rFonts w:ascii="Times New Roman" w:hAnsi="Times New Roman" w:cs="Times New Roman"/>
+          <w:sz w:val="24"/>
+          <w:szCs w:val="24"/>
+        </w:rPr>
+        <w:t xml:space="preserve"> fallo</w:t>
+      </w:r>
+      <w:r>
+        <w:rPr>
+          <w:rFonts w:ascii="Times New Roman" w:hAnsi="Times New Roman" w:cs="Times New Roman"/>
+          <w:sz w:val="24"/>
+          <w:szCs w:val="24"/>
+        </w:rPr>
+        <w:t xml:space="preserve"> 2</w:t>
+      </w:r>
+      <w:r>
+        <w:rPr>
+          <w:rFonts w:ascii="Times New Roman" w:hAnsi="Times New Roman" w:cs="Times New Roman"/>
+          <w:sz w:val="24"/>
+          <w:szCs w:val="24"/>
+        </w:rPr>
+        <w:t>)</w:t>
       </w:r>
     </w:p>
     <w:p>
@@ -4413,6 +4648,14 @@
         </w:rPr>
         <w:t>Función:</w:t>
       </w:r>
+      <w:r>
+        <w:rPr>
+          <w:rFonts w:ascii="Times New Roman" w:hAnsi="Times New Roman" w:cs="Times New Roman"/>
+          <w:sz w:val="24"/>
+          <w:szCs w:val="24"/>
+        </w:rPr>
+        <w:t xml:space="preserve"> BETWEEN</w:t>
+      </w:r>
     </w:p>
     <w:p>
       <w:pPr>
@@ -4421,6 +4664,7 @@
           <w:ilvl w:val="0"/>
           <w:numId w:val="4"/>
         </w:numPr>
+        <w:jc w:val="both"/>
         <w:rPr>
           <w:rFonts w:ascii="Times New Roman" w:hAnsi="Times New Roman" w:cs="Times New Roman"/>
           <w:sz w:val="24"/>
@@ -4435,10 +4679,92 @@
         </w:rPr>
         <w:t>Aclaración:</w:t>
       </w:r>
-    </w:p>
-    <w:p>
-      <w:pPr>
-        <w:pStyle w:val="Prrafodelista"/>
+      <w:r>
+        <w:rPr>
+          <w:rFonts w:ascii="Times New Roman" w:hAnsi="Times New Roman" w:cs="Times New Roman"/>
+          <w:sz w:val="24"/>
+          <w:szCs w:val="24"/>
+        </w:rPr>
+        <w:t xml:space="preserve"> </w:t>
+      </w:r>
+      <w:r>
+        <w:rPr>
+          <w:rFonts w:ascii="Times New Roman" w:hAnsi="Times New Roman" w:cs="Times New Roman"/>
+          <w:sz w:val="24"/>
+          <w:szCs w:val="24"/>
+        </w:rPr>
+        <w:t>E</w:t>
+      </w:r>
+      <w:r>
+        <w:rPr>
+          <w:rFonts w:ascii="Times New Roman" w:hAnsi="Times New Roman" w:cs="Times New Roman"/>
+          <w:sz w:val="24"/>
+          <w:szCs w:val="24"/>
+        </w:rPr>
+        <w:t>l indicador “</w:t>
+      </w:r>
+      <w:r>
+        <w:rPr>
+          <w:rFonts w:ascii="Times New Roman" w:hAnsi="Times New Roman" w:cs="Times New Roman"/>
+          <w:sz w:val="24"/>
+          <w:szCs w:val="24"/>
+        </w:rPr>
+        <w:t>Cantidad de tiempo transcurrido</w:t>
+      </w:r>
+      <w:r>
+        <w:rPr>
+          <w:rFonts w:ascii="Times New Roman" w:hAnsi="Times New Roman" w:cs="Times New Roman"/>
+          <w:sz w:val="24"/>
+          <w:szCs w:val="24"/>
+        </w:rPr>
+        <w:t xml:space="preserve">” representa el tiempo </w:t>
+      </w:r>
+      <w:r>
+        <w:rPr>
+          <w:rFonts w:ascii="Times New Roman" w:hAnsi="Times New Roman" w:cs="Times New Roman"/>
+          <w:sz w:val="24"/>
+          <w:szCs w:val="24"/>
+        </w:rPr>
+        <w:t>que ha pasado</w:t>
+      </w:r>
+      <w:r>
+        <w:rPr>
+          <w:rFonts w:ascii="Times New Roman" w:hAnsi="Times New Roman" w:cs="Times New Roman"/>
+          <w:sz w:val="24"/>
+          <w:szCs w:val="24"/>
+        </w:rPr>
+        <w:t xml:space="preserve"> entre dos fallos del mismo o diferente </w:t>
+      </w:r>
+      <w:r>
+        <w:rPr>
+          <w:rFonts w:ascii="Times New Roman" w:hAnsi="Times New Roman" w:cs="Times New Roman"/>
+          <w:sz w:val="24"/>
+          <w:szCs w:val="24"/>
+        </w:rPr>
+        <w:t>tipo</w:t>
+      </w:r>
+      <w:r>
+        <w:rPr>
+          <w:rFonts w:ascii="Times New Roman" w:hAnsi="Times New Roman" w:cs="Times New Roman"/>
+          <w:sz w:val="24"/>
+          <w:szCs w:val="24"/>
+        </w:rPr>
+        <w:t xml:space="preserve">, </w:t>
+      </w:r>
+      <w:r>
+        <w:rPr>
+          <w:rFonts w:ascii="Times New Roman" w:hAnsi="Times New Roman" w:cs="Times New Roman"/>
+          <w:sz w:val="24"/>
+          <w:szCs w:val="24"/>
+        </w:rPr>
+        <w:t>por cada localidad.</w:t>
+      </w:r>
+    </w:p>
+    <w:p>
+      <w:pPr>
+        <w:pStyle w:val="Prrafodelista"/>
+        <w:ind w:left="1440"/>
+        <w:jc w:val="both"/>
         <w:rPr>
           <w:rFonts w:ascii="Times New Roman" w:hAnsi="Times New Roman" w:cs="Times New Roman"/>
           <w:sz w:val="24"/>
@@ -4495,7 +4821,31 @@
           <w:sz w:val="24"/>
           <w:szCs w:val="24"/>
         </w:rPr>
-        <w:t xml:space="preserve"> Hecho:</w:t>
+        <w:t>Hecho:</w:t>
+      </w:r>
+      <w:r>
+        <w:rPr>
+          <w:rFonts w:ascii="Times New Roman" w:hAnsi="Times New Roman" w:cs="Times New Roman"/>
+          <w:sz w:val="24"/>
+          <w:szCs w:val="24"/>
+        </w:rPr>
+        <w:t xml:space="preserve"> (Fecha de inicio del servicio) - (Fecha de la solicitud</w:t>
+      </w:r>
+      <w:r>
+        <w:rPr>
+          <w:rFonts w:ascii="Times New Roman" w:hAnsi="Times New Roman" w:cs="Times New Roman"/>
+          <w:sz w:val="24"/>
+          <w:szCs w:val="24"/>
+        </w:rPr>
+        <w:t xml:space="preserve"> del servicio</w:t>
+      </w:r>
+      <w:r>
+        <w:rPr>
+          <w:rFonts w:ascii="Times New Roman" w:hAnsi="Times New Roman" w:cs="Times New Roman"/>
+          <w:sz w:val="24"/>
+          <w:szCs w:val="24"/>
+        </w:rPr>
+        <w:t>)</w:t>
       </w:r>
     </w:p>
     <w:p>
@@ -4519,6 +4869,22 @@
         </w:rPr>
         <w:t>Función:</w:t>
       </w:r>
+      <w:r>
+        <w:rPr>
+          <w:rFonts w:ascii="Times New Roman" w:hAnsi="Times New Roman" w:cs="Times New Roman"/>
+          <w:sz w:val="24"/>
+          <w:szCs w:val="24"/>
+        </w:rPr>
+        <w:t xml:space="preserve"> </w:t>
+      </w:r>
+      <w:r>
+        <w:rPr>
+          <w:rFonts w:ascii="Times New Roman" w:hAnsi="Times New Roman" w:cs="Times New Roman"/>
+          <w:sz w:val="24"/>
+          <w:szCs w:val="24"/>
+        </w:rPr>
+        <w:t>BETWEEN</w:t>
+      </w:r>
     </w:p>
     <w:p>
       <w:pPr>
@@ -4527,6 +4893,7 @@
           <w:ilvl w:val="0"/>
           <w:numId w:val="4"/>
         </w:numPr>
+        <w:jc w:val="both"/>
         <w:rPr>
           <w:rFonts w:ascii="Times New Roman" w:hAnsi="Times New Roman" w:cs="Times New Roman"/>
           <w:sz w:val="24"/>
@@ -4540,6 +4907,102 @@
           <w:szCs w:val="24"/>
         </w:rPr>
         <w:t>Aclaración:</w:t>
+      </w:r>
+      <w:r>
+        <w:rPr>
+          <w:rFonts w:ascii="Times New Roman" w:hAnsi="Times New Roman" w:cs="Times New Roman"/>
+          <w:sz w:val="24"/>
+          <w:szCs w:val="24"/>
+        </w:rPr>
+        <w:t xml:space="preserve"> </w:t>
+      </w:r>
+      <w:r>
+        <w:rPr>
+          <w:rFonts w:ascii="Times New Roman" w:hAnsi="Times New Roman" w:cs="Times New Roman"/>
+          <w:sz w:val="24"/>
+          <w:szCs w:val="24"/>
+        </w:rPr>
+        <w:t>El indicador</w:t>
+      </w:r>
+      <w:r>
+        <w:rPr>
+          <w:rFonts w:ascii="Times New Roman" w:hAnsi="Times New Roman" w:cs="Times New Roman"/>
+          <w:sz w:val="24"/>
+          <w:szCs w:val="24"/>
+        </w:rPr>
+        <w:t xml:space="preserve"> “</w:t>
+      </w:r>
+      <w:r>
+        <w:rPr>
+          <w:rFonts w:ascii="Times New Roman" w:hAnsi="Times New Roman" w:cs="Times New Roman"/>
+          <w:sz w:val="24"/>
+          <w:szCs w:val="24"/>
+        </w:rPr>
+        <w:t>Cantidad de tiempo de respuesta</w:t>
+      </w:r>
+      <w:r>
+        <w:rPr>
+          <w:rFonts w:ascii="Times New Roman" w:hAnsi="Times New Roman" w:cs="Times New Roman"/>
+          <w:sz w:val="24"/>
+          <w:szCs w:val="24"/>
+        </w:rPr>
+        <w:t>”</w:t>
+      </w:r>
+      <w:r>
+        <w:rPr>
+          <w:rFonts w:ascii="Times New Roman" w:hAnsi="Times New Roman" w:cs="Times New Roman"/>
+          <w:sz w:val="24"/>
+          <w:szCs w:val="24"/>
+        </w:rPr>
+        <w:t xml:space="preserve"> </w:t>
+      </w:r>
+      <w:r>
+        <w:rPr>
+          <w:rFonts w:ascii="Times New Roman" w:hAnsi="Times New Roman" w:cs="Times New Roman"/>
+          <w:sz w:val="24"/>
+          <w:szCs w:val="24"/>
+        </w:rPr>
+        <w:t xml:space="preserve">representa el </w:t>
+      </w:r>
+      <w:r>
+        <w:rPr>
+          <w:rFonts w:ascii="Times New Roman" w:hAnsi="Times New Roman" w:cs="Times New Roman"/>
+          <w:sz w:val="24"/>
+          <w:szCs w:val="24"/>
+        </w:rPr>
+        <w:t xml:space="preserve">tiempo </w:t>
+      </w:r>
+      <w:r>
+        <w:rPr>
+          <w:rFonts w:ascii="Times New Roman" w:hAnsi="Times New Roman" w:cs="Times New Roman"/>
+          <w:sz w:val="24"/>
+          <w:szCs w:val="24"/>
+        </w:rPr>
+        <w:t xml:space="preserve">transcurrido </w:t>
+      </w:r>
+      <w:r>
+        <w:rPr>
+          <w:rFonts w:ascii="Times New Roman" w:hAnsi="Times New Roman" w:cs="Times New Roman"/>
+          <w:sz w:val="24"/>
+          <w:szCs w:val="24"/>
+        </w:rPr>
+        <w:t>de</w:t>
+      </w:r>
+      <w:r>
+        <w:rPr>
+          <w:rFonts w:ascii="Times New Roman" w:hAnsi="Times New Roman" w:cs="Times New Roman"/>
+          <w:sz w:val="24"/>
+          <w:szCs w:val="24"/>
+        </w:rPr>
+        <w:t>sde el momento en que el centro de costo hace la solicitud hasta el momento en que tiene la respuesta del servicio</w:t>
+      </w:r>
+      <w:r>
+        <w:rPr>
+          <w:rFonts w:ascii="Times New Roman" w:hAnsi="Times New Roman" w:cs="Times New Roman"/>
+          <w:sz w:val="24"/>
+          <w:szCs w:val="24"/>
+        </w:rPr>
+        <w:t>.</w:t>
       </w:r>
     </w:p>
     <w:p>
@@ -4593,7 +5056,7 @@
           <w:sz w:val="24"/>
           <w:szCs w:val="24"/>
         </w:rPr>
-        <w:t xml:space="preserve"> Hecho: Cantidad de materiales faltantes</w:t>
+        <w:t>Hecho: Cantidad de materiales faltantes</w:t>
       </w:r>
     </w:p>
     <w:p>
@@ -4692,7 +5155,7 @@
           <w:sz w:val="24"/>
           <w:szCs w:val="24"/>
         </w:rPr>
-        <w:t xml:space="preserve"> Hecho: Cantidad de material máximo usado </w:t>
+        <w:t xml:space="preserve">Hecho: Cantidad de material máximo usado </w:t>
       </w:r>
     </w:p>
     <w:p>
@@ -4791,7 +5254,8 @@
           <w:sz w:val="24"/>
           <w:szCs w:val="24"/>
         </w:rPr>
-        <w:t xml:space="preserve"> Hecho: Cantidad de material mínimo usado</w:t>
+        <w:lastRenderedPageBreak/>
+        <w:t>Hecho: Cantidad de material mínimo usado</w:t>
       </w:r>
     </w:p>
     <w:p>
@@ -4840,24 +5304,6 @@
     </w:p>
     <w:p>
       <w:pPr>
-        <w:rPr>
-          <w:rFonts w:ascii="Times New Roman" w:hAnsi="Times New Roman" w:cs="Times New Roman"/>
-          <w:sz w:val="24"/>
-          <w:szCs w:val="24"/>
-        </w:rPr>
-      </w:pPr>
-    </w:p>
-    <w:p>
-      <w:pPr>
-        <w:rPr>
-          <w:rFonts w:ascii="Times New Roman" w:hAnsi="Times New Roman" w:cs="Times New Roman"/>
-          <w:sz w:val="24"/>
-          <w:szCs w:val="24"/>
-        </w:rPr>
-      </w:pPr>
-    </w:p>
-    <w:p>
-      <w:pPr>
         <w:pStyle w:val="Prrafodelista"/>
         <w:rPr>
           <w:rFonts w:ascii="Times New Roman" w:hAnsi="Times New Roman" w:cs="Times New Roman"/>
@@ -5026,15 +5472,13 @@
         </w:numPr>
         <w:rPr>
           <w:rFonts w:ascii="Times New Roman" w:hAnsi="Times New Roman" w:cs="Times New Roman"/>
-          <w:color w:val="FF0000"/>
-          <w:sz w:val="24"/>
-          <w:szCs w:val="24"/>
-        </w:rPr>
-      </w:pPr>
-      <w:r>
-        <w:rPr>
-          <w:rFonts w:ascii="Times New Roman" w:hAnsi="Times New Roman" w:cs="Times New Roman"/>
-          <w:color w:val="FF0000"/>
+          <w:sz w:val="24"/>
+          <w:szCs w:val="24"/>
+        </w:rPr>
+      </w:pPr>
+      <w:r>
+        <w:rPr>
+          <w:rFonts w:ascii="Times New Roman" w:hAnsi="Times New Roman" w:cs="Times New Roman"/>
           <w:sz w:val="24"/>
           <w:szCs w:val="24"/>
         </w:rPr>
@@ -5043,14 +5487,11 @@
       <w:r>
         <w:rPr>
           <w:rFonts w:ascii="Times New Roman" w:hAnsi="Times New Roman" w:cs="Times New Roman"/>
-          <w:color w:val="FF0000"/>
-          <w:sz w:val="24"/>
-          <w:szCs w:val="24"/>
-        </w:rPr>
-        <w:t xml:space="preserve"> -- &gt; YENDRI</w:t>
-      </w:r>
-      <w:bookmarkStart w:id="0" w:name="_GoBack"/>
-      <w:bookmarkEnd w:id="0"/>
+          <w:sz w:val="24"/>
+          <w:szCs w:val="24"/>
+        </w:rPr>
+        <w:t xml:space="preserve"> </w:t>
+      </w:r>
     </w:p>
     <w:p>
       <w:pPr>
@@ -5061,19 +5502,25 @@
         </w:numPr>
         <w:rPr>
           <w:rFonts w:ascii="Times New Roman" w:hAnsi="Times New Roman" w:cs="Times New Roman"/>
-          <w:color w:val="FF0000"/>
-          <w:sz w:val="24"/>
-          <w:szCs w:val="24"/>
-        </w:rPr>
-      </w:pPr>
-      <w:r>
-        <w:rPr>
-          <w:rFonts w:ascii="Times New Roman" w:hAnsi="Times New Roman" w:cs="Times New Roman"/>
-          <w:color w:val="FF0000"/>
-          <w:sz w:val="24"/>
-          <w:szCs w:val="24"/>
-        </w:rPr>
-        <w:t xml:space="preserve"> Hecho:</w:t>
+          <w:sz w:val="24"/>
+          <w:szCs w:val="24"/>
+        </w:rPr>
+      </w:pPr>
+      <w:r>
+        <w:rPr>
+          <w:rFonts w:ascii="Times New Roman" w:hAnsi="Times New Roman" w:cs="Times New Roman"/>
+          <w:sz w:val="24"/>
+          <w:szCs w:val="24"/>
+        </w:rPr>
+        <w:t>Hecho:</w:t>
+      </w:r>
+      <w:r>
+        <w:rPr>
+          <w:rFonts w:ascii="Times New Roman" w:hAnsi="Times New Roman" w:cs="Times New Roman"/>
+          <w:sz w:val="24"/>
+          <w:szCs w:val="24"/>
+        </w:rPr>
+        <w:t xml:space="preserve"> Obras atendidas</w:t>
       </w:r>
     </w:p>
     <w:p>
@@ -5085,19 +5532,33 @@
         </w:numPr>
         <w:rPr>
           <w:rFonts w:ascii="Times New Roman" w:hAnsi="Times New Roman" w:cs="Times New Roman"/>
-          <w:color w:val="FF0000"/>
-          <w:sz w:val="24"/>
-          <w:szCs w:val="24"/>
-        </w:rPr>
-      </w:pPr>
-      <w:r>
-        <w:rPr>
-          <w:rFonts w:ascii="Times New Roman" w:hAnsi="Times New Roman" w:cs="Times New Roman"/>
-          <w:color w:val="FF0000"/>
+          <w:sz w:val="24"/>
+          <w:szCs w:val="24"/>
+        </w:rPr>
+      </w:pPr>
+      <w:r>
+        <w:rPr>
+          <w:rFonts w:ascii="Times New Roman" w:hAnsi="Times New Roman" w:cs="Times New Roman"/>
           <w:sz w:val="24"/>
           <w:szCs w:val="24"/>
         </w:rPr>
         <w:t>Función:</w:t>
+      </w:r>
+      <w:r>
+        <w:rPr>
+          <w:rFonts w:ascii="Times New Roman" w:hAnsi="Times New Roman" w:cs="Times New Roman"/>
+          <w:sz w:val="24"/>
+          <w:szCs w:val="24"/>
+        </w:rPr>
+        <w:t xml:space="preserve"> </w:t>
+      </w:r>
+      <w:r>
+        <w:rPr>
+          <w:rFonts w:ascii="Times New Roman" w:hAnsi="Times New Roman" w:cs="Times New Roman"/>
+          <w:sz w:val="24"/>
+          <w:szCs w:val="24"/>
+        </w:rPr>
+        <w:t>SUM</w:t>
       </w:r>
     </w:p>
     <w:p>
@@ -5107,21 +5568,108 @@
           <w:ilvl w:val="0"/>
           <w:numId w:val="4"/>
         </w:numPr>
-        <w:rPr>
-          <w:rFonts w:ascii="Times New Roman" w:hAnsi="Times New Roman" w:cs="Times New Roman"/>
-          <w:color w:val="FF0000"/>
-          <w:sz w:val="24"/>
-          <w:szCs w:val="24"/>
-        </w:rPr>
-      </w:pPr>
-      <w:r>
-        <w:rPr>
-          <w:rFonts w:ascii="Times New Roman" w:hAnsi="Times New Roman" w:cs="Times New Roman"/>
-          <w:color w:val="FF0000"/>
+        <w:jc w:val="both"/>
+        <w:rPr>
+          <w:rFonts w:ascii="Times New Roman" w:hAnsi="Times New Roman" w:cs="Times New Roman"/>
+          <w:sz w:val="24"/>
+          <w:szCs w:val="24"/>
+        </w:rPr>
+      </w:pPr>
+      <w:r>
+        <w:rPr>
+          <w:rFonts w:ascii="Times New Roman" w:hAnsi="Times New Roman" w:cs="Times New Roman"/>
           <w:sz w:val="24"/>
           <w:szCs w:val="24"/>
         </w:rPr>
         <w:t>Aclaración:</w:t>
+      </w:r>
+      <w:r>
+        <w:rPr>
+          <w:rFonts w:ascii="Times New Roman" w:hAnsi="Times New Roman" w:cs="Times New Roman"/>
+          <w:sz w:val="24"/>
+          <w:szCs w:val="24"/>
+        </w:rPr>
+        <w:t xml:space="preserve"> </w:t>
+      </w:r>
+      <w:r>
+        <w:rPr>
+          <w:rFonts w:ascii="Times New Roman" w:hAnsi="Times New Roman" w:cs="Times New Roman"/>
+          <w:sz w:val="24"/>
+          <w:szCs w:val="24"/>
+        </w:rPr>
+        <w:t>El indicador</w:t>
+      </w:r>
+      <w:r>
+        <w:rPr>
+          <w:rFonts w:ascii="Times New Roman" w:hAnsi="Times New Roman" w:cs="Times New Roman"/>
+          <w:sz w:val="24"/>
+          <w:szCs w:val="24"/>
+        </w:rPr>
+        <w:t xml:space="preserve"> </w:t>
+      </w:r>
+      <w:r>
+        <w:rPr>
+          <w:rFonts w:ascii="Times New Roman" w:hAnsi="Times New Roman" w:cs="Times New Roman"/>
+          <w:sz w:val="24"/>
+          <w:szCs w:val="24"/>
+        </w:rPr>
+        <w:t>“</w:t>
+      </w:r>
+      <w:r>
+        <w:rPr>
+          <w:rFonts w:ascii="Times New Roman" w:hAnsi="Times New Roman" w:cs="Times New Roman"/>
+          <w:sz w:val="24"/>
+          <w:szCs w:val="24"/>
+        </w:rPr>
+        <w:t>Cantidad de obras atendidas</w:t>
+      </w:r>
+      <w:r>
+        <w:rPr>
+          <w:rFonts w:ascii="Times New Roman" w:hAnsi="Times New Roman" w:cs="Times New Roman"/>
+          <w:sz w:val="24"/>
+          <w:szCs w:val="24"/>
+        </w:rPr>
+        <w:t>”</w:t>
+      </w:r>
+      <w:r>
+        <w:rPr>
+          <w:rFonts w:ascii="Times New Roman" w:hAnsi="Times New Roman" w:cs="Times New Roman"/>
+          <w:sz w:val="24"/>
+          <w:szCs w:val="24"/>
+        </w:rPr>
+        <w:t xml:space="preserve"> </w:t>
+      </w:r>
+      <w:r>
+        <w:rPr>
+          <w:rFonts w:ascii="Times New Roman" w:hAnsi="Times New Roman" w:cs="Times New Roman"/>
+          <w:sz w:val="24"/>
+          <w:szCs w:val="24"/>
+        </w:rPr>
+        <w:t xml:space="preserve">representa la cantidad de obras que son atendidas </w:t>
+      </w:r>
+      <w:r>
+        <w:rPr>
+          <w:rFonts w:ascii="Times New Roman" w:hAnsi="Times New Roman" w:cs="Times New Roman"/>
+          <w:sz w:val="24"/>
+          <w:szCs w:val="24"/>
+        </w:rPr>
+        <w:t xml:space="preserve">por </w:t>
+      </w:r>
+      <w:r>
+        <w:rPr>
+          <w:rFonts w:ascii="Times New Roman" w:hAnsi="Times New Roman" w:cs="Times New Roman"/>
+          <w:sz w:val="24"/>
+          <w:szCs w:val="24"/>
+        </w:rPr>
+        <w:t>cada área de mantenimiento a cada localidad</w:t>
+      </w:r>
+      <w:r>
+        <w:rPr>
+          <w:rFonts w:ascii="Times New Roman" w:hAnsi="Times New Roman" w:cs="Times New Roman"/>
+          <w:sz w:val="24"/>
+          <w:szCs w:val="24"/>
+        </w:rPr>
+        <w:t>.</w:t>
       </w:r>
     </w:p>
     <w:p>
@@ -5175,7 +5723,7 @@
           <w:sz w:val="24"/>
           <w:szCs w:val="24"/>
         </w:rPr>
-        <w:t xml:space="preserve"> Hecho:</w:t>
+        <w:t>Hecho:</w:t>
       </w:r>
       <w:r>
         <w:rPr>
@@ -5313,7 +5861,7 @@
           <w:sz w:val="24"/>
           <w:szCs w:val="24"/>
         </w:rPr>
-        <w:t xml:space="preserve"> Hecho:</w:t>
+        <w:t>Hecho:</w:t>
       </w:r>
       <w:r>
         <w:rPr>
@@ -5567,6 +6115,7 @@
           <w:sz w:val="24"/>
           <w:szCs w:val="24"/>
         </w:rPr>
+        <w:lastRenderedPageBreak/>
         <w:t>Cantidad de solicitudes</w:t>
       </w:r>
     </w:p>
@@ -5774,7 +6323,7 @@
   <w:abstractNum w:abstractNumId="0">
     <w:nsid w:val="12307C93"/>
     <w:multiLevelType w:val="hybridMultilevel"/>
-    <w:tmpl w:val="E1B6AFD0"/>
+    <w:tmpl w:val="5C76AC60"/>
     <w:lvl w:ilvl="0" w:tplc="200A0001">
       <w:start w:val="1"/>
       <w:numFmt w:val="bullet"/>

</xml_diff>